<commit_message>
Added more info to about page; updated resume
</commit_message>
<xml_diff>
--- a/client/src/assets/John_McAvaddy_Resume.docx
+++ b/client/src/assets/John_McAvaddy_Resume.docx
@@ -312,7 +312,7 @@
           <w:szCs w:val="18"/>
           <w:rtl w:val="0"/>
         </w:rPr>
-        <w:t xml:space="preserve">Employment</w:t>
+        <w:t xml:space="preserve">Professional Experience</w:t>
       </w:r>
     </w:p>
     <w:p>
@@ -466,7 +466,7 @@
           <w:szCs w:val="18"/>
           <w:rtl w:val="0"/>
         </w:rPr>
-        <w:t xml:space="preserve">Managing priorities for up to three employees</w:t>
+        <w:t xml:space="preserve">Managing priorities for three employees to assure turn around times are met</w:t>
       </w:r>
     </w:p>
     <w:p>
@@ -553,7 +553,7 @@
           <w:szCs w:val="18"/>
           <w:rtl w:val="0"/>
         </w:rPr>
-        <w:t xml:space="preserve">Collaborating with project managers to address issues with samples</w:t>
+        <w:t xml:space="preserve">Collaborating with project managers and clients to address issues with samples</w:t>
       </w:r>
     </w:p>
     <w:p>

</xml_diff>